<commit_message>
more edits during capstone paper
</commit_message>
<xml_diff>
--- a/Week5_SharedResource_Naming/BachmeierNTIM8120-5.docx
+++ b/Week5_SharedResource_Naming/BachmeierNTIM8120-5.docx
@@ -116,133 +116,128 @@
     <w:p>
       <w:r>
         <w:tab/>
-        <w:t xml:space="preserve">“There are three hard things in computer science, naming things and being off-by-one.”  The classical joke applies to the design of distributed systems, as a mechanism for naming nodes within the system needs to exist.  Modern systems use Domain Naming Services (DNS) to create a </w:t>
+        <w:t>“There are three hard things in computer science, naming things and being off-by-one.”  The classical joke applies to the design of distributed systems, as a mechanism for naming nodes within the system needs to exist.  Modern systems use Domain Naming Services (DNS) to create a hierarchi</w:t>
+      </w:r>
+      <w:r>
+        <w:t>c</w:t>
+      </w:r>
+      <w:r>
+        <w:t>al structure to the enterprise</w:t>
+      </w:r>
+      <w:r>
+        <w:t>;</w:t>
+      </w:r>
+      <w:r>
+        <w:t xml:space="preserve"> other scenarios can use protocols such as NetBIOS, for simple flat identifier lists.  </w:t>
+      </w:r>
+      <w:proofErr w:type="gramStart"/>
+      <w:r>
+        <w:t>Similar to</w:t>
+      </w:r>
+      <w:proofErr w:type="gramEnd"/>
+      <w:r>
+        <w:t xml:space="preserve"> other distributed system concepts, the decision between a list or tree comes down to the required scale and complexity.</w:t>
+      </w:r>
+      <w:r>
+        <w:t xml:space="preserve">  </w:t>
+      </w:r>
+      <w:r>
+        <w:t xml:space="preserve">Consider a small branch office with a dozen computers and a shared printer, there having </w:t>
+      </w:r>
+      <w:r>
+        <w:t xml:space="preserve">the </w:t>
+      </w:r>
+      <w:r>
+        <w:t>user</w:t>
+      </w:r>
+      <w:r>
+        <w:t>-</w:t>
+      </w:r>
+      <w:r>
+        <w:t xml:space="preserve">friendly </w:t>
+      </w:r>
+      <w:r>
+        <w:t>name</w:t>
+      </w:r>
+      <w:r>
+        <w:t xml:space="preserve"> of </w:t>
       </w:r>
       <w:proofErr w:type="spellStart"/>
       <w:r>
-        <w:t>hierarchial</w:t>
+        <w:rPr>
+          <w:i/>
+        </w:rPr>
+        <w:t>TedsLaptop</w:t>
       </w:r>
       <w:proofErr w:type="spellEnd"/>
       <w:r>
-        <w:t xml:space="preserve"> structure </w:t>
-      </w:r>
-      <w:proofErr w:type="spellStart"/>
-      <w:r>
-        <w:t>too</w:t>
-      </w:r>
-      <w:proofErr w:type="spellEnd"/>
-      <w:r>
-        <w:t xml:space="preserve"> the enterprise, other scenarios can use protocols such as NetBIOS, for simple flat identifier lists.  </w:t>
-      </w:r>
-      <w:proofErr w:type="gramStart"/>
-      <w:r>
-        <w:t>Similar to</w:t>
-      </w:r>
-      <w:proofErr w:type="gramEnd"/>
-      <w:r>
-        <w:t xml:space="preserve"> other distributed system concepts, the decision between a list or tree comes down to the required scale and complexity.</w:t>
-      </w:r>
-      <w:r>
-        <w:t xml:space="preserve">  </w:t>
-      </w:r>
-      <w:r>
-        <w:t xml:space="preserve">Consider a small branch office with a dozen computers and a shared printer, there having </w:t>
-      </w:r>
-      <w:r>
-        <w:t xml:space="preserve">the </w:t>
-      </w:r>
-      <w:proofErr w:type="gramStart"/>
-      <w:r>
-        <w:t>user friendly</w:t>
-      </w:r>
-      <w:proofErr w:type="gramEnd"/>
-      <w:r>
         <w:t xml:space="preserve"> </w:t>
       </w:r>
       <w:r>
-        <w:t>name</w:t>
-      </w:r>
-      <w:r>
-        <w:t xml:space="preserve"> of </w:t>
-      </w:r>
-      <w:proofErr w:type="spellStart"/>
+        <w:t xml:space="preserve">can efficiently </w:t>
+      </w:r>
+      <w:r>
+        <w:t>rel</w:t>
+      </w:r>
+      <w:r>
+        <w:t>y</w:t>
+      </w:r>
+      <w:r>
+        <w:t xml:space="preserve"> on an </w:t>
+      </w:r>
       <w:r>
         <w:rPr>
           <w:i/>
         </w:rPr>
-        <w:t>TedsLaptop</w:t>
-      </w:r>
-      <w:proofErr w:type="spellEnd"/>
-      <w:r>
+        <w:t>implicit contextual identification</w:t>
+      </w:r>
+      <w:r>
+        <w:t xml:space="preserve">.  Then imagine a multinational corporation that has many Teds, and </w:t>
+      </w:r>
+      <w:r>
+        <w:t xml:space="preserve">the need for an </w:t>
+      </w:r>
+      <w:r>
+        <w:rPr>
+          <w:i/>
+        </w:rPr>
+        <w:t>explicit context</w:t>
+      </w:r>
+      <w:r>
+        <w:rPr>
+          <w:i/>
+        </w:rPr>
+        <w:t>ual identifica</w:t>
+      </w:r>
+      <w:r>
+        <w:rPr>
+          <w:i/>
+        </w:rPr>
+        <w:t>ti</w:t>
+      </w:r>
+      <w:r>
+        <w:rPr>
+          <w:i/>
+        </w:rPr>
+        <w:t>on</w:t>
+      </w:r>
+      <w:r>
+        <w:rPr>
+          <w:i/>
+        </w:rPr>
         <w:t xml:space="preserve"> </w:t>
       </w:r>
       <w:r>
-        <w:t xml:space="preserve">can efficiently </w:t>
-      </w:r>
-      <w:r>
-        <w:t>rel</w:t>
-      </w:r>
-      <w:r>
-        <w:t>y</w:t>
-      </w:r>
-      <w:r>
-        <w:t xml:space="preserve"> on an </w:t>
+        <w:t>is required</w:t>
+      </w:r>
+      <w:r>
+        <w:t xml:space="preserve">.  Fully Qualified Domain Names (FQDN), e.g., </w:t>
       </w:r>
       <w:r>
         <w:rPr>
           <w:i/>
         </w:rPr>
-        <w:t>implicit contextual identification</w:t>
-      </w:r>
-      <w:r>
-        <w:t xml:space="preserve">.  Then imagine a multinational corporation that has many Teds, and </w:t>
-      </w:r>
-      <w:r>
-        <w:t xml:space="preserve">the need for an </w:t>
-      </w:r>
-      <w:r>
-        <w:rPr>
-          <w:i/>
-        </w:rPr>
-        <w:t>explicit context</w:t>
-      </w:r>
-      <w:r>
-        <w:rPr>
-          <w:i/>
-        </w:rPr>
-        <w:t xml:space="preserve">ual </w:t>
-      </w:r>
-      <w:proofErr w:type="spellStart"/>
-      <w:r>
-        <w:rPr>
-          <w:i/>
-        </w:rPr>
-        <w:t>identificaiton</w:t>
-      </w:r>
-      <w:proofErr w:type="spellEnd"/>
-      <w:r>
-        <w:rPr>
-          <w:i/>
-        </w:rPr>
-        <w:t xml:space="preserve"> </w:t>
-      </w:r>
-      <w:r>
-        <w:t>is required</w:t>
-      </w:r>
-      <w:r>
-        <w:t xml:space="preserve">.  Fully Qualified Domain Names (FQDN), e.g., </w:t>
-      </w:r>
-      <w:r>
-        <w:rPr>
-          <w:i/>
-        </w:rPr>
-        <w:t>tedslaptop.seattle.wa.sales</w:t>
-      </w:r>
-      <w:r>
-        <w:rPr>
-          <w:i/>
-        </w:rPr>
-        <w:t>.contoso.com</w:t>
+        <w:t>tedslaptop.seattle.wa.sales.contoso.com</w:t>
       </w:r>
       <w:r>
         <w:t xml:space="preserve">, gives system designers the ability to </w:t>
@@ -316,31 +311,13 @@
         <w:t xml:space="preserve">branch office </w:t>
       </w:r>
       <w:r>
-        <w:t xml:space="preserve">location, a need exists to pull similar </w:t>
-      </w:r>
-      <w:proofErr w:type="spellStart"/>
-      <w:r>
-        <w:t>reasources</w:t>
-      </w:r>
-      <w:proofErr w:type="spellEnd"/>
-      <w:r>
-        <w:t xml:space="preserve"> into </w:t>
-      </w:r>
-      <w:proofErr w:type="gramStart"/>
-      <w:r>
-        <w:t>more fine</w:t>
-      </w:r>
-      <w:proofErr w:type="gramEnd"/>
-      <w:r>
-        <w:t xml:space="preserve"> </w:t>
-      </w:r>
-      <w:proofErr w:type="spellStart"/>
-      <w:r>
-        <w:t>granined</w:t>
-      </w:r>
-      <w:proofErr w:type="spellEnd"/>
-      <w:r>
-        <w:t xml:space="preserve"> pools.  </w:t>
+        <w:t>location, a need exists to pull similar resources into more fine</w:t>
+      </w:r>
+      <w:r>
+        <w:t>-</w:t>
+      </w:r>
+      <w:r>
+        <w:t xml:space="preserve">grained pools.  </w:t>
       </w:r>
       <w:r>
         <w:t xml:space="preserve">For example, the </w:t>
@@ -553,7 +530,13 @@
         <w:t xml:space="preserve">For example, a service listening process could use Shared Memory (SHM) for </w:t>
       </w:r>
       <w:r>
-        <w:t>Inter Process Communication (IPC)</w:t>
+        <w:t>Inter</w:t>
+      </w:r>
+      <w:r>
+        <w:t>-</w:t>
+      </w:r>
+      <w:r>
+        <w:t>Process Communication (IPC)</w:t>
       </w:r>
       <w:r>
         <w:t>, and then avoid redundantly copying network packet payloads as control transitions between process boundaries</w:t>
@@ -563,6 +546,7 @@
           <w:id w:val="750935652"/>
           <w:citation/>
         </w:sdtPr>
+        <w:sdtEndPr/>
         <w:sdtContent>
           <w:r>
             <w:fldChar w:fldCharType="begin"/>
@@ -603,6 +587,7 @@
           <w:id w:val="1601063159"/>
           <w:citation/>
         </w:sdtPr>
+        <w:sdtEndPr/>
         <w:sdtContent>
           <w:r>
             <w:fldChar w:fldCharType="begin"/>
@@ -640,21 +625,20 @@
         <w:t xml:space="preserve"> read scenarios.</w:t>
       </w:r>
       <w:r>
-        <w:t xml:space="preserve">  One solution is to use </w:t>
-      </w:r>
-      <w:proofErr w:type="spellStart"/>
-      <w:r>
-        <w:t>semephors</w:t>
-      </w:r>
-      <w:proofErr w:type="spellEnd"/>
-      <w:r>
-        <w:t xml:space="preserve"> to limit which actor in the system is in control of a segment within the SHM</w:t>
+        <w:t xml:space="preserve">  One solution is to use sem</w:t>
+      </w:r>
+      <w:r>
+        <w:t>aphore</w:t>
+      </w:r>
+      <w:r>
+        <w:t>s to limit which actor in the system is in control of a segment within the SHM</w:t>
       </w:r>
       <w:sdt>
         <w:sdtPr>
           <w:id w:val="1867634576"/>
           <w:citation/>
         </w:sdtPr>
+        <w:sdtEndPr/>
         <w:sdtContent>
           <w:r>
             <w:fldChar w:fldCharType="begin"/>
@@ -696,6 +680,7 @@
           <w:id w:val="-428655690"/>
           <w:citation/>
         </w:sdtPr>
+        <w:sdtEndPr/>
         <w:sdtContent>
           <w:r>
             <w:fldChar w:fldCharType="begin"/>
@@ -726,13 +711,8 @@
       <w:r>
         <w:t xml:space="preserve">to manage scheduling readers and </w:t>
       </w:r>
-      <w:proofErr w:type="spellStart"/>
-      <w:r>
-        <w:t>sephemore</w:t>
-      </w:r>
-      <w:proofErr w:type="spellEnd"/>
-      <w:r>
-        <w:t xml:space="preserve"> </w:t>
+      <w:r>
+        <w:t xml:space="preserve">semaphores </w:t>
       </w:r>
       <w:r>
         <w:t xml:space="preserve">to </w:t>
@@ -750,7 +730,13 @@
         <w:t>Another challenge comes from securing access to the SHM, as a malicious application could write corrupt structures with the goal of crashing other consumers.</w:t>
       </w:r>
       <w:r>
-        <w:t xml:space="preserve">  Windows based applications can specify the scope of the SHM to be Global, Session, or User.  Linux exposes a virtual file system that represents the state of the /dev/</w:t>
+        <w:t xml:space="preserve">  Windows</w:t>
+      </w:r>
+      <w:r>
+        <w:t>-</w:t>
+      </w:r>
+      <w:r>
+        <w:t>based applications can specify the scope of the SHM to be Global, Session, or User.  Linux exposes a virtual file system that represents the state of the /dev/</w:t>
       </w:r>
       <w:proofErr w:type="spellStart"/>
       <w:r>
@@ -783,6 +769,7 @@
           <w:id w:val="33777186"/>
           <w:citation/>
         </w:sdtPr>
+        <w:sdtEndPr/>
         <w:sdtContent>
           <w:r>
             <w:fldChar w:fldCharType="begin"/>
@@ -840,6 +827,7 @@
           <w:id w:val="522134694"/>
           <w:citation/>
         </w:sdtPr>
+        <w:sdtEndPr/>
         <w:sdtContent>
           <w:r>
             <w:fldChar w:fldCharType="begin"/>
@@ -866,6 +854,7 @@
           <w:id w:val="-10064714"/>
           <w:citation/>
         </w:sdtPr>
+        <w:sdtEndPr/>
         <w:sdtContent>
           <w:r>
             <w:fldChar w:fldCharType="begin"/>
@@ -892,6 +881,7 @@
           <w:id w:val="-2076274535"/>
           <w:citation/>
         </w:sdtPr>
+        <w:sdtEndPr/>
         <w:sdtContent>
           <w:r>
             <w:fldChar w:fldCharType="begin"/>
@@ -936,7 +926,13 @@
         <w:pStyle w:val="Heading2"/>
       </w:pPr>
       <w:r>
-        <w:t>High Level Diagram</w:t>
+        <w:t>High</w:t>
+      </w:r>
+      <w:r>
+        <w:t>-</w:t>
+      </w:r>
+      <w:r>
+        <w:t>Level Diagram</w:t>
       </w:r>
       <w:r>
         <w:t xml:space="preserve"> </w:t>
@@ -947,23 +943,19 @@
         <w:ind w:firstLine="720"/>
       </w:pPr>
       <w:r>
-        <w:t xml:space="preserve">Figure 2 presents a </w:t>
-      </w:r>
-      <w:proofErr w:type="gramStart"/>
-      <w:r>
-        <w:t>high level</w:t>
-      </w:r>
-      <w:proofErr w:type="gramEnd"/>
-      <w:r>
-        <w:t xml:space="preserve"> diagram of the </w:t>
-      </w:r>
-      <w:proofErr w:type="spellStart"/>
-      <w:r>
-        <w:t>the</w:t>
-      </w:r>
-      <w:proofErr w:type="spellEnd"/>
-      <w:r>
-        <w:t xml:space="preserve"> workflow that starts with a client sending a request into a server’s network stack.  The operating system places the payload into an SHM where an authorized user mode process can read those details.  The listening process can directly reference the data structure or mutate it using a copy-on-write strategy.</w:t>
+        <w:t>Figure 2 presents a high</w:t>
+      </w:r>
+      <w:r>
+        <w:t>-</w:t>
+      </w:r>
+      <w:r>
+        <w:t>level diagram of the workflow that starts with a client sending a request into a server’s network stack.  The operating system places the payload into an SHM where an authorized user</w:t>
+      </w:r>
+      <w:r>
+        <w:t>-</w:t>
+      </w:r>
+      <w:r>
+        <w:t>mode process can read those details.  The listening process can directly reference the data structure or mutate it using a copy-on-write strategy.</w:t>
       </w:r>
     </w:p>
     <w:p>
@@ -971,7 +963,13 @@
         <w:pStyle w:val="Heading2"/>
       </w:pPr>
       <w:r>
-        <w:t>Low Level Diagram</w:t>
+        <w:t>Low</w:t>
+      </w:r>
+      <w:r>
+        <w:t>-</w:t>
+      </w:r>
+      <w:r>
+        <w:t>Level Diagram</w:t>
       </w:r>
     </w:p>
     <w:p>
@@ -979,21 +977,20 @@
         <w:ind w:firstLine="720"/>
       </w:pPr>
       <w:r>
-        <w:t xml:space="preserve">Figure 3 presents a </w:t>
-      </w:r>
-      <w:proofErr w:type="gramStart"/>
-      <w:r>
-        <w:t>low level</w:t>
-      </w:r>
-      <w:proofErr w:type="gramEnd"/>
-      <w:r>
-        <w:t xml:space="preserve"> diagram of the communication protocol between the writer and reader threads.  These threads communicate across a partitioned SHM device, which contains one partition per computing unit.  Writing to the SHM is divided into two logical steps: (1) inserting items into a FIFO queue and (2) dequeuing as access to the per partition locks (PPL) becomes available</w:t>
+        <w:t>Figure 3 presents a low</w:t>
+      </w:r>
+      <w:r>
+        <w:t>-</w:t>
+      </w:r>
+      <w:r>
+        <w:t>level diagram of the communication protocol between the writer and reader threads.  These threads communicate across a partitioned SHM device, which contains one partition per computing unit.  Writing to the SHM is divided into two logical steps: (1) inserting items into a FIFO queue and (2) dequeuing as access to the per partition locks (PPL) becomes available</w:t>
       </w:r>
       <w:sdt>
         <w:sdtPr>
           <w:id w:val="1658807509"/>
           <w:citation/>
         </w:sdtPr>
+        <w:sdtEndPr/>
         <w:sdtContent>
           <w:r>
             <w:fldChar w:fldCharType="begin"/>
@@ -1088,6 +1085,7 @@
           <w:id w:val="1314372480"/>
           <w:citation/>
         </w:sdtPr>
+        <w:sdtEndPr/>
         <w:sdtContent>
           <w:r>
             <w:fldChar w:fldCharType="begin"/>
@@ -1134,6 +1132,7 @@
           <w:id w:val="2112616460"/>
           <w:citation/>
         </w:sdtPr>
+        <w:sdtEndPr/>
         <w:sdtContent>
           <w:r>
             <w:fldChar w:fldCharType="begin"/>
@@ -1164,7 +1163,13 @@
         <w:pStyle w:val="Heading2"/>
       </w:pPr>
       <w:r>
-        <w:t>Improving Reliability of Event Queues</w:t>
+        <w:t xml:space="preserve">Improving </w:t>
+      </w:r>
+      <w:r>
+        <w:t xml:space="preserve">the </w:t>
+      </w:r>
+      <w:r>
+        <w:t>Reliability of Event Queues</w:t>
       </w:r>
     </w:p>
     <w:p>
@@ -1175,29 +1180,26 @@
       </w:pPr>
       <w:r>
         <w:tab/>
-        <w:t xml:space="preserve">Figure 5 presents considerations around fault tolerance of events as they traverse the system.  Each computation unit can </w:t>
-      </w:r>
-      <w:proofErr w:type="spellStart"/>
-      <w:r>
-        <w:t>checkout</w:t>
-      </w:r>
-      <w:proofErr w:type="spellEnd"/>
-      <w:r>
-        <w:t xml:space="preserve"> a message from the queue for a pre-defined duration.  Using a </w:t>
-      </w:r>
-      <w:proofErr w:type="gramStart"/>
-      <w:r>
-        <w:t>time based</w:t>
-      </w:r>
-      <w:proofErr w:type="gramEnd"/>
-      <w:r>
-        <w:t xml:space="preserve"> checkout model enables the system to recover if a stop-fault occurs in the message processor</w:t>
+        <w:t>Figure 5 presents considerations around fault tolerance of events as they traverse the system.  Each computation unit can check</w:t>
+      </w:r>
+      <w:r>
+        <w:t xml:space="preserve"> </w:t>
+      </w:r>
+      <w:r>
+        <w:t>out a message from the queue for a pre-defined duration.  Using a time</w:t>
+      </w:r>
+      <w:r>
+        <w:t>-</w:t>
+      </w:r>
+      <w:r>
+        <w:t>based checkout model enables the system to recover if a stop-fault occurs in the message processor</w:t>
       </w:r>
       <w:sdt>
         <w:sdtPr>
           <w:id w:val="1558820350"/>
           <w:citation/>
         </w:sdtPr>
+        <w:sdtEndPr/>
         <w:sdtContent>
           <w:r>
             <w:fldChar w:fldCharType="begin"/>
@@ -1220,7 +1222,13 @@
         </w:sdtContent>
       </w:sdt>
       <w:r>
-        <w:t xml:space="preserve">.  If the event can be processed correctly, then it is deleted from the incoming FIFO Queue.  When a failure occurs, a decision needs to take place to re-attempt, terminate due to unknown failure reason, or archive due to too many errors.  These transitional responses to error states need to archive into durable and economical storage for offline analysis.  Depending on the availability and consistency requirements of the system (e.g., weather telemetry versus financial transactions), </w:t>
+        <w:t>.  If the event can be processed correctly, then it is deleted from the incoming FIFO Queue.  When a failure occurs, a decision needs to take place to re-attempt, terminate due to unknown failure reason, or archive due to too many errors.  These transitional responses to error states need to archive into durable and economical storage for offline analysis.  Depending on the availability and consistency requirements of the system (e.g., w</w:t>
+      </w:r>
+      <w:r>
+        <w:t>he</w:t>
+      </w:r>
+      <w:r>
+        <w:t xml:space="preserve">ther telemetry versus financial transactions), </w:t>
       </w:r>
       <w:r>
         <w:t>new</w:t>
@@ -1231,8 +1239,6 @@
       <w:r>
         <w:t>and policies can be required</w:t>
       </w:r>
-      <w:bookmarkStart w:id="0" w:name="_GoBack"/>
-      <w:bookmarkEnd w:id="0"/>
       <w:r>
         <w:t>.</w:t>
       </w:r>
@@ -1587,7 +1593,21 @@
           <w:i w:val="0"/>
           <w:color w:val="auto"/>
         </w:rPr>
-        <w:t>Low Level Diagram</w:t>
+        <w:t>Low</w:t>
+      </w:r>
+      <w:r>
+        <w:rPr>
+          <w:i w:val="0"/>
+          <w:color w:val="auto"/>
+        </w:rPr>
+        <w:t>-</w:t>
+      </w:r>
+      <w:r>
+        <w:rPr>
+          <w:i w:val="0"/>
+          <w:color w:val="auto"/>
+        </w:rPr>
+        <w:t>Level Diagram</w:t>
       </w:r>
     </w:p>
     <w:p>
@@ -1636,6 +1656,8 @@
           </wp:inline>
         </w:drawing>
       </w:r>
+      <w:bookmarkStart w:id="0" w:name="_GoBack"/>
+      <w:bookmarkEnd w:id="0"/>
     </w:p>
     <w:p>
       <w:pPr>
@@ -1799,14 +1821,21 @@
           <w:i w:val="0"/>
           <w:color w:val="auto"/>
         </w:rPr>
-        <w:t>: Fault Tolerant Queuing</w:t>
-      </w:r>
-      <w:r>
-        <w:rPr>
-          <w:i w:val="0"/>
-          <w:color w:val="auto"/>
-        </w:rPr>
-        <w:t xml:space="preserve"> </w:t>
+        <w:t>: Fault</w:t>
+      </w:r>
+      <w:r>
+        <w:rPr>
+          <w:i w:val="0"/>
+          <w:color w:val="auto"/>
+        </w:rPr>
+        <w:t>-</w:t>
+      </w:r>
+      <w:r>
+        <w:rPr>
+          <w:i w:val="0"/>
+          <w:color w:val="auto"/>
+        </w:rPr>
+        <w:t xml:space="preserve">Tolerant Queuing </w:t>
       </w:r>
       <w:r>
         <w:rPr>
@@ -1817,17 +1846,16 @@
     </w:p>
     <w:sdt>
       <w:sdtPr>
+        <w:rPr>
+          <w:b w:val="0"/>
+        </w:rPr>
         <w:id w:val="-1997416567"/>
         <w:docPartObj>
           <w:docPartGallery w:val="Bibliographies"/>
           <w:docPartUnique/>
         </w:docPartObj>
       </w:sdtPr>
-      <w:sdtEndPr>
-        <w:rPr>
-          <w:b w:val="0"/>
-        </w:rPr>
-      </w:sdtEndPr>
+      <w:sdtEndPr/>
       <w:sdtContent>
         <w:p>
           <w:pPr>
@@ -3549,7 +3577,7 @@
 </file>
 
 <file path=customXml/itemProps1.xml><?xml version="1.0" encoding="utf-8"?>
-<ds:datastoreItem xmlns:ds="http://schemas.openxmlformats.org/officeDocument/2006/customXml" ds:itemID="{58C6F82E-F2F5-436B-8321-77B04362EB07}">
+<ds:datastoreItem xmlns:ds="http://schemas.openxmlformats.org/officeDocument/2006/customXml" ds:itemID="{DA33F113-BD5B-44A5-B111-0E925CAE9A6C}">
   <ds:schemaRefs>
     <ds:schemaRef ds:uri="http://schemas.openxmlformats.org/officeDocument/2006/bibliography"/>
   </ds:schemaRefs>

</xml_diff>